<commit_message>
Added PCR protocols and DNA isolation details
</commit_message>
<xml_diff>
--- a/assets/styles_reference.docx
+++ b/assets/styles_reference.docx
@@ -6,8 +6,6 @@
       <w:pPr>
         <w:pStyle w:val="Title"/>
       </w:pPr>
-      <w:bookmarkStart w:id="0" w:name="_GoBack"/>
-      <w:bookmarkEnd w:id="0"/>
       <w:proofErr w:type="spellStart"/>
       <w:proofErr w:type="gramStart"/>
       <w:r>
@@ -36,8 +34,45 @@
       </w:r>
     </w:p>
     <w:p>
-      <w:r>
-        <w:t xml:space="preserve">This is an R Markdown document. Markdown is a simple formatting syntax for authoring HTML, PDF, and MS Word documents. For more details on using R Markdown see </w:t>
+      <w:pPr>
+        <w:pStyle w:val="Heading1"/>
+      </w:pPr>
+      <w:r>
+        <w:t>Header 1</w:t>
+      </w:r>
+    </w:p>
+    <w:p>
+      <w:pPr>
+        <w:pStyle w:val="Heading2"/>
+      </w:pPr>
+      <w:r>
+        <w:t>Header 2</w:t>
+      </w:r>
+    </w:p>
+    <w:p>
+      <w:pPr>
+        <w:pStyle w:val="Heading3"/>
+      </w:pPr>
+      <w:r>
+        <w:t>Header 3</w:t>
+      </w:r>
+    </w:p>
+    <w:p>
+      <w:pPr>
+        <w:pStyle w:val="Heading4"/>
+      </w:pPr>
+      <w:r>
+        <w:t>Header 4</w:t>
+      </w:r>
+    </w:p>
+    <w:p>
+      <w:r>
+        <w:t>This is an R Markdown document. Markdown is a simple formatting syntax for authoring HTML, PDF, and MS Word documents. For more detail</w:t>
+      </w:r>
+      <w:bookmarkStart w:id="0" w:name="_GoBack"/>
+      <w:bookmarkEnd w:id="0"/>
+      <w:r>
+        <w:t xml:space="preserve">s on using R Markdown see </w:t>
       </w:r>
       <w:hyperlink r:id="rId9">
         <w:r>
@@ -324,7 +359,7 @@
         <w:rStyle w:val="PageNumber"/>
         <w:noProof/>
       </w:rPr>
-      <w:t>2</w:t>
+      <w:t>1</w:t>
     </w:r>
     <w:r>
       <w:rPr>
@@ -553,11 +588,369 @@
       <w:lvlJc w:val="left"/>
     </w:lvl>
   </w:abstractNum>
+  <w:abstractNum w:abstractNumId="2">
+    <w:nsid w:val="FFFFFF1D"/>
+    <w:multiLevelType w:val="multilevel"/>
+    <w:tmpl w:val="6FF22610"/>
+    <w:lvl w:ilvl="0">
+      <w:start w:val="1"/>
+      <w:numFmt w:val="bullet"/>
+      <w:lvlText w:val=""/>
+      <w:lvlJc w:val="left"/>
+      <w:pPr>
+        <w:tabs>
+          <w:tab w:val="num" w:pos="0"/>
+        </w:tabs>
+        <w:ind w:left="0" w:firstLine="0"/>
+      </w:pPr>
+      <w:rPr>
+        <w:rFonts w:ascii="Symbol" w:hAnsi="Symbol" w:hint="default"/>
+      </w:rPr>
+    </w:lvl>
+    <w:lvl w:ilvl="1">
+      <w:start w:val="1"/>
+      <w:numFmt w:val="bullet"/>
+      <w:lvlText w:val=""/>
+      <w:lvlJc w:val="left"/>
+      <w:pPr>
+        <w:tabs>
+          <w:tab w:val="num" w:pos="720"/>
+        </w:tabs>
+        <w:ind w:left="1080" w:hanging="360"/>
+      </w:pPr>
+      <w:rPr>
+        <w:rFonts w:ascii="Symbol" w:hAnsi="Symbol" w:hint="default"/>
+      </w:rPr>
+    </w:lvl>
+    <w:lvl w:ilvl="2">
+      <w:start w:val="1"/>
+      <w:numFmt w:val="bullet"/>
+      <w:lvlText w:val="o"/>
+      <w:lvlJc w:val="left"/>
+      <w:pPr>
+        <w:tabs>
+          <w:tab w:val="num" w:pos="1440"/>
+        </w:tabs>
+        <w:ind w:left="1800" w:hanging="360"/>
+      </w:pPr>
+      <w:rPr>
+        <w:rFonts w:ascii="Courier New" w:hAnsi="Courier New" w:hint="default"/>
+      </w:rPr>
+    </w:lvl>
+    <w:lvl w:ilvl="3">
+      <w:start w:val="1"/>
+      <w:numFmt w:val="bullet"/>
+      <w:lvlText w:val=""/>
+      <w:lvlJc w:val="left"/>
+      <w:pPr>
+        <w:tabs>
+          <w:tab w:val="num" w:pos="2160"/>
+        </w:tabs>
+        <w:ind w:left="2520" w:hanging="360"/>
+      </w:pPr>
+      <w:rPr>
+        <w:rFonts w:ascii="Wingdings" w:hAnsi="Wingdings" w:hint="default"/>
+      </w:rPr>
+    </w:lvl>
+    <w:lvl w:ilvl="4">
+      <w:start w:val="1"/>
+      <w:numFmt w:val="bullet"/>
+      <w:lvlText w:val=""/>
+      <w:lvlJc w:val="left"/>
+      <w:pPr>
+        <w:tabs>
+          <w:tab w:val="num" w:pos="2880"/>
+        </w:tabs>
+        <w:ind w:left="3240" w:hanging="360"/>
+      </w:pPr>
+      <w:rPr>
+        <w:rFonts w:ascii="Wingdings" w:hAnsi="Wingdings" w:hint="default"/>
+      </w:rPr>
+    </w:lvl>
+    <w:lvl w:ilvl="5">
+      <w:start w:val="1"/>
+      <w:numFmt w:val="bullet"/>
+      <w:lvlText w:val=""/>
+      <w:lvlJc w:val="left"/>
+      <w:pPr>
+        <w:tabs>
+          <w:tab w:val="num" w:pos="3600"/>
+        </w:tabs>
+        <w:ind w:left="3960" w:hanging="360"/>
+      </w:pPr>
+      <w:rPr>
+        <w:rFonts w:ascii="Symbol" w:hAnsi="Symbol" w:hint="default"/>
+      </w:rPr>
+    </w:lvl>
+    <w:lvl w:ilvl="6">
+      <w:start w:val="1"/>
+      <w:numFmt w:val="bullet"/>
+      <w:lvlText w:val="o"/>
+      <w:lvlJc w:val="left"/>
+      <w:pPr>
+        <w:tabs>
+          <w:tab w:val="num" w:pos="4320"/>
+        </w:tabs>
+        <w:ind w:left="4680" w:hanging="360"/>
+      </w:pPr>
+      <w:rPr>
+        <w:rFonts w:ascii="Courier New" w:hAnsi="Courier New" w:hint="default"/>
+      </w:rPr>
+    </w:lvl>
+    <w:lvl w:ilvl="7">
+      <w:start w:val="1"/>
+      <w:numFmt w:val="bullet"/>
+      <w:lvlText w:val=""/>
+      <w:lvlJc w:val="left"/>
+      <w:pPr>
+        <w:tabs>
+          <w:tab w:val="num" w:pos="5040"/>
+        </w:tabs>
+        <w:ind w:left="5400" w:hanging="360"/>
+      </w:pPr>
+      <w:rPr>
+        <w:rFonts w:ascii="Wingdings" w:hAnsi="Wingdings" w:hint="default"/>
+      </w:rPr>
+    </w:lvl>
+    <w:lvl w:ilvl="8">
+      <w:start w:val="1"/>
+      <w:numFmt w:val="bullet"/>
+      <w:lvlText w:val=""/>
+      <w:lvlJc w:val="left"/>
+      <w:pPr>
+        <w:tabs>
+          <w:tab w:val="num" w:pos="5760"/>
+        </w:tabs>
+        <w:ind w:left="6120" w:hanging="360"/>
+      </w:pPr>
+      <w:rPr>
+        <w:rFonts w:ascii="Wingdings" w:hAnsi="Wingdings" w:hint="default"/>
+      </w:rPr>
+    </w:lvl>
+  </w:abstractNum>
+  <w:abstractNum w:abstractNumId="3">
+    <w:nsid w:val="FFFFFF7C"/>
+    <w:multiLevelType w:val="singleLevel"/>
+    <w:tmpl w:val="293C5D92"/>
+    <w:lvl w:ilvl="0">
+      <w:start w:val="1"/>
+      <w:numFmt w:val="decimal"/>
+      <w:lvlText w:val="%1."/>
+      <w:lvlJc w:val="left"/>
+      <w:pPr>
+        <w:tabs>
+          <w:tab w:val="num" w:pos="1800"/>
+        </w:tabs>
+        <w:ind w:left="1800" w:hanging="360"/>
+      </w:pPr>
+    </w:lvl>
+  </w:abstractNum>
+  <w:abstractNum w:abstractNumId="4">
+    <w:nsid w:val="FFFFFF7D"/>
+    <w:multiLevelType w:val="singleLevel"/>
+    <w:tmpl w:val="55948094"/>
+    <w:lvl w:ilvl="0">
+      <w:start w:val="1"/>
+      <w:numFmt w:val="decimal"/>
+      <w:lvlText w:val="%1."/>
+      <w:lvlJc w:val="left"/>
+      <w:pPr>
+        <w:tabs>
+          <w:tab w:val="num" w:pos="1440"/>
+        </w:tabs>
+        <w:ind w:left="1440" w:hanging="360"/>
+      </w:pPr>
+    </w:lvl>
+  </w:abstractNum>
+  <w:abstractNum w:abstractNumId="5">
+    <w:nsid w:val="FFFFFF7E"/>
+    <w:multiLevelType w:val="singleLevel"/>
+    <w:tmpl w:val="FC6C776E"/>
+    <w:lvl w:ilvl="0">
+      <w:start w:val="1"/>
+      <w:numFmt w:val="decimal"/>
+      <w:lvlText w:val="%1."/>
+      <w:lvlJc w:val="left"/>
+      <w:pPr>
+        <w:tabs>
+          <w:tab w:val="num" w:pos="1080"/>
+        </w:tabs>
+        <w:ind w:left="1080" w:hanging="360"/>
+      </w:pPr>
+    </w:lvl>
+  </w:abstractNum>
+  <w:abstractNum w:abstractNumId="6">
+    <w:nsid w:val="FFFFFF7F"/>
+    <w:multiLevelType w:val="singleLevel"/>
+    <w:tmpl w:val="288CD7EC"/>
+    <w:lvl w:ilvl="0">
+      <w:start w:val="1"/>
+      <w:numFmt w:val="decimal"/>
+      <w:lvlText w:val="%1."/>
+      <w:lvlJc w:val="left"/>
+      <w:pPr>
+        <w:tabs>
+          <w:tab w:val="num" w:pos="720"/>
+        </w:tabs>
+        <w:ind w:left="720" w:hanging="360"/>
+      </w:pPr>
+    </w:lvl>
+  </w:abstractNum>
+  <w:abstractNum w:abstractNumId="7">
+    <w:nsid w:val="FFFFFF80"/>
+    <w:multiLevelType w:val="singleLevel"/>
+    <w:tmpl w:val="CFD84FC0"/>
+    <w:lvl w:ilvl="0">
+      <w:start w:val="1"/>
+      <w:numFmt w:val="bullet"/>
+      <w:lvlText w:val=""/>
+      <w:lvlJc w:val="left"/>
+      <w:pPr>
+        <w:tabs>
+          <w:tab w:val="num" w:pos="1800"/>
+        </w:tabs>
+        <w:ind w:left="1800" w:hanging="360"/>
+      </w:pPr>
+      <w:rPr>
+        <w:rFonts w:ascii="Symbol" w:hAnsi="Symbol" w:hint="default"/>
+      </w:rPr>
+    </w:lvl>
+  </w:abstractNum>
+  <w:abstractNum w:abstractNumId="8">
+    <w:nsid w:val="FFFFFF81"/>
+    <w:multiLevelType w:val="singleLevel"/>
+    <w:tmpl w:val="730E5704"/>
+    <w:lvl w:ilvl="0">
+      <w:start w:val="1"/>
+      <w:numFmt w:val="bullet"/>
+      <w:lvlText w:val=""/>
+      <w:lvlJc w:val="left"/>
+      <w:pPr>
+        <w:tabs>
+          <w:tab w:val="num" w:pos="1440"/>
+        </w:tabs>
+        <w:ind w:left="1440" w:hanging="360"/>
+      </w:pPr>
+      <w:rPr>
+        <w:rFonts w:ascii="Symbol" w:hAnsi="Symbol" w:hint="default"/>
+      </w:rPr>
+    </w:lvl>
+  </w:abstractNum>
+  <w:abstractNum w:abstractNumId="9">
+    <w:nsid w:val="FFFFFF82"/>
+    <w:multiLevelType w:val="singleLevel"/>
+    <w:tmpl w:val="AF586440"/>
+    <w:lvl w:ilvl="0">
+      <w:start w:val="1"/>
+      <w:numFmt w:val="bullet"/>
+      <w:lvlText w:val=""/>
+      <w:lvlJc w:val="left"/>
+      <w:pPr>
+        <w:tabs>
+          <w:tab w:val="num" w:pos="1080"/>
+        </w:tabs>
+        <w:ind w:left="1080" w:hanging="360"/>
+      </w:pPr>
+      <w:rPr>
+        <w:rFonts w:ascii="Symbol" w:hAnsi="Symbol" w:hint="default"/>
+      </w:rPr>
+    </w:lvl>
+  </w:abstractNum>
+  <w:abstractNum w:abstractNumId="10">
+    <w:nsid w:val="FFFFFF83"/>
+    <w:multiLevelType w:val="singleLevel"/>
+    <w:tmpl w:val="C7E64E70"/>
+    <w:lvl w:ilvl="0">
+      <w:start w:val="1"/>
+      <w:numFmt w:val="bullet"/>
+      <w:lvlText w:val=""/>
+      <w:lvlJc w:val="left"/>
+      <w:pPr>
+        <w:tabs>
+          <w:tab w:val="num" w:pos="720"/>
+        </w:tabs>
+        <w:ind w:left="720" w:hanging="360"/>
+      </w:pPr>
+      <w:rPr>
+        <w:rFonts w:ascii="Symbol" w:hAnsi="Symbol" w:hint="default"/>
+      </w:rPr>
+    </w:lvl>
+  </w:abstractNum>
+  <w:abstractNum w:abstractNumId="11">
+    <w:nsid w:val="FFFFFF88"/>
+    <w:multiLevelType w:val="singleLevel"/>
+    <w:tmpl w:val="CD2828E4"/>
+    <w:lvl w:ilvl="0">
+      <w:start w:val="1"/>
+      <w:numFmt w:val="decimal"/>
+      <w:lvlText w:val="%1."/>
+      <w:lvlJc w:val="left"/>
+      <w:pPr>
+        <w:tabs>
+          <w:tab w:val="num" w:pos="360"/>
+        </w:tabs>
+        <w:ind w:left="360" w:hanging="360"/>
+      </w:pPr>
+    </w:lvl>
+  </w:abstractNum>
+  <w:abstractNum w:abstractNumId="12">
+    <w:nsid w:val="FFFFFF89"/>
+    <w:multiLevelType w:val="singleLevel"/>
+    <w:tmpl w:val="21F63170"/>
+    <w:lvl w:ilvl="0">
+      <w:start w:val="1"/>
+      <w:numFmt w:val="bullet"/>
+      <w:lvlText w:val=""/>
+      <w:lvlJc w:val="left"/>
+      <w:pPr>
+        <w:tabs>
+          <w:tab w:val="num" w:pos="360"/>
+        </w:tabs>
+        <w:ind w:left="360" w:hanging="360"/>
+      </w:pPr>
+      <w:rPr>
+        <w:rFonts w:ascii="Symbol" w:hAnsi="Symbol" w:hint="default"/>
+      </w:rPr>
+    </w:lvl>
+  </w:abstractNum>
   <w:num w:numId="1">
     <w:abstractNumId w:val="1"/>
   </w:num>
   <w:num w:numId="2">
     <w:abstractNumId w:val="0"/>
+  </w:num>
+  <w:num w:numId="3">
+    <w:abstractNumId w:val="12"/>
+  </w:num>
+  <w:num w:numId="4">
+    <w:abstractNumId w:val="10"/>
+  </w:num>
+  <w:num w:numId="5">
+    <w:abstractNumId w:val="9"/>
+  </w:num>
+  <w:num w:numId="6">
+    <w:abstractNumId w:val="8"/>
+  </w:num>
+  <w:num w:numId="7">
+    <w:abstractNumId w:val="7"/>
+  </w:num>
+  <w:num w:numId="8">
+    <w:abstractNumId w:val="11"/>
+  </w:num>
+  <w:num w:numId="9">
+    <w:abstractNumId w:val="6"/>
+  </w:num>
+  <w:num w:numId="10">
+    <w:abstractNumId w:val="5"/>
+  </w:num>
+  <w:num w:numId="11">
+    <w:abstractNumId w:val="4"/>
+  </w:num>
+  <w:num w:numId="12">
+    <w:abstractNumId w:val="3"/>
+  </w:num>
+  <w:num w:numId="13">
+    <w:abstractNumId w:val="2"/>
   </w:num>
 </w:numbering>
 </file>
@@ -597,6 +990,7 @@
     <w:next w:val="Normal"/>
     <w:uiPriority w:val="9"/>
     <w:qFormat/>
+    <w:rsid w:val="00333944"/>
     <w:pPr>
       <w:keepNext/>
       <w:keepLines/>
@@ -604,12 +998,12 @@
       <w:outlineLvl w:val="0"/>
     </w:pPr>
     <w:rPr>
-      <w:rFonts w:asciiTheme="majorHAnsi" w:eastAsiaTheme="majorEastAsia" w:hAnsiTheme="majorHAnsi" w:cstheme="majorBidi"/>
+      <w:rFonts w:ascii="Arial" w:eastAsiaTheme="majorEastAsia" w:hAnsi="Arial" w:cstheme="majorBidi"/>
       <w:b/>
       <w:bCs/>
-      <w:color w:val="345A8A" w:themeColor="accent1" w:themeShade="B5"/>
-      <w:sz w:val="32"/>
-      <w:szCs w:val="32"/>
+      <w:color w:val="000000" w:themeColor="text1"/>
+      <w:sz w:val="36"/>
+      <w:szCs w:val="36"/>
     </w:rPr>
   </w:style>
   <w:style w:type="paragraph" w:styleId="Heading2">
@@ -619,6 +1013,7 @@
     <w:uiPriority w:val="9"/>
     <w:unhideWhenUsed/>
     <w:qFormat/>
+    <w:rsid w:val="00333944"/>
     <w:pPr>
       <w:keepNext/>
       <w:keepLines/>
@@ -626,12 +1021,12 @@
       <w:outlineLvl w:val="1"/>
     </w:pPr>
     <w:rPr>
-      <w:rFonts w:asciiTheme="majorHAnsi" w:eastAsiaTheme="majorEastAsia" w:hAnsiTheme="majorHAnsi" w:cstheme="majorBidi"/>
+      <w:rFonts w:ascii="Arial" w:eastAsiaTheme="majorEastAsia" w:hAnsi="Arial" w:cs="Arial"/>
       <w:b/>
       <w:bCs/>
-      <w:color w:val="4F81BD" w:themeColor="accent1"/>
-      <w:sz w:val="32"/>
-      <w:szCs w:val="32"/>
+      <w:color w:val="000000" w:themeColor="text1"/>
+      <w:sz w:val="28"/>
+      <w:szCs w:val="28"/>
     </w:rPr>
   </w:style>
   <w:style w:type="paragraph" w:styleId="Heading3">
@@ -641,6 +1036,7 @@
     <w:uiPriority w:val="9"/>
     <w:unhideWhenUsed/>
     <w:qFormat/>
+    <w:rsid w:val="00333944"/>
     <w:pPr>
       <w:keepNext/>
       <w:keepLines/>
@@ -648,12 +1044,10 @@
       <w:outlineLvl w:val="2"/>
     </w:pPr>
     <w:rPr>
-      <w:rFonts w:asciiTheme="majorHAnsi" w:eastAsiaTheme="majorEastAsia" w:hAnsiTheme="majorHAnsi" w:cstheme="majorBidi"/>
-      <w:b/>
+      <w:rFonts w:ascii="Arial" w:eastAsiaTheme="majorEastAsia" w:hAnsi="Arial" w:cs="Arial"/>
       <w:bCs/>
-      <w:color w:val="4F81BD" w:themeColor="accent1"/>
-      <w:sz w:val="28"/>
-      <w:szCs w:val="28"/>
+      <w:color w:val="000000" w:themeColor="text1"/>
+      <w:u w:val="single"/>
     </w:rPr>
   </w:style>
   <w:style w:type="paragraph" w:styleId="Heading4">
@@ -663,6 +1057,7 @@
     <w:uiPriority w:val="9"/>
     <w:unhideWhenUsed/>
     <w:qFormat/>
+    <w:rsid w:val="00333944"/>
     <w:pPr>
       <w:keepNext/>
       <w:keepLines/>
@@ -670,10 +1065,10 @@
       <w:outlineLvl w:val="3"/>
     </w:pPr>
     <w:rPr>
-      <w:rFonts w:asciiTheme="majorHAnsi" w:eastAsiaTheme="majorEastAsia" w:hAnsiTheme="majorHAnsi" w:cstheme="majorBidi"/>
-      <w:b/>
+      <w:rFonts w:ascii="Arial" w:eastAsiaTheme="majorEastAsia" w:hAnsi="Arial" w:cs="Arial"/>
       <w:bCs/>
-      <w:color w:val="4F81BD" w:themeColor="accent1"/>
+      <w:i/>
+      <w:color w:val="000000" w:themeColor="text1"/>
     </w:rPr>
   </w:style>
   <w:style w:type="paragraph" w:styleId="Heading5">
@@ -736,7 +1131,7 @@
     <w:basedOn w:val="Normal"/>
     <w:next w:val="Normal"/>
     <w:qFormat/>
-    <w:rsid w:val="00477B57"/>
+    <w:rsid w:val="00333944"/>
     <w:pPr>
       <w:keepNext/>
       <w:keepLines/>
@@ -748,8 +1143,8 @@
       <w:b/>
       <w:bCs/>
       <w:color w:val="000000" w:themeColor="text1"/>
-      <w:sz w:val="36"/>
-      <w:szCs w:val="36"/>
+      <w:sz w:val="48"/>
+      <w:szCs w:val="48"/>
     </w:rPr>
   </w:style>
   <w:style w:type="paragraph" w:styleId="Subtitle">
@@ -857,6 +1252,7 @@
   <w:style w:type="paragraph" w:styleId="BodyText">
     <w:name w:val="Body Text"/>
     <w:basedOn w:val="Normal"/>
+    <w:link w:val="BodyTextChar1"/>
     <w:pPr>
       <w:spacing w:after="120"/>
     </w:pPr>
@@ -1249,6 +1645,15 @@
       <w:rFonts w:ascii="Lucida Grande" w:hAnsi="Lucida Grande" w:cs="Lucida Grande"/>
       <w:sz w:val="18"/>
       <w:szCs w:val="18"/>
+    </w:rPr>
+  </w:style>
+  <w:style w:type="character" w:customStyle="1" w:styleId="BodyTextChar1">
+    <w:name w:val="Body Text Char1"/>
+    <w:basedOn w:val="DefaultParagraphFont"/>
+    <w:link w:val="BodyText"/>
+    <w:rsid w:val="00333944"/>
+    <w:rPr>
+      <w:rFonts w:ascii="Times New Roman" w:hAnsi="Times New Roman" w:cs="Times New Roman"/>
     </w:rPr>
   </w:style>
 </w:styles>
@@ -1289,6 +1694,7 @@
     <w:next w:val="Normal"/>
     <w:uiPriority w:val="9"/>
     <w:qFormat/>
+    <w:rsid w:val="00333944"/>
     <w:pPr>
       <w:keepNext/>
       <w:keepLines/>
@@ -1296,12 +1702,12 @@
       <w:outlineLvl w:val="0"/>
     </w:pPr>
     <w:rPr>
-      <w:rFonts w:asciiTheme="majorHAnsi" w:eastAsiaTheme="majorEastAsia" w:hAnsiTheme="majorHAnsi" w:cstheme="majorBidi"/>
+      <w:rFonts w:ascii="Arial" w:eastAsiaTheme="majorEastAsia" w:hAnsi="Arial" w:cstheme="majorBidi"/>
       <w:b/>
       <w:bCs/>
-      <w:color w:val="345A8A" w:themeColor="accent1" w:themeShade="B5"/>
-      <w:sz w:val="32"/>
-      <w:szCs w:val="32"/>
+      <w:color w:val="000000" w:themeColor="text1"/>
+      <w:sz w:val="36"/>
+      <w:szCs w:val="36"/>
     </w:rPr>
   </w:style>
   <w:style w:type="paragraph" w:styleId="Heading2">
@@ -1311,6 +1717,7 @@
     <w:uiPriority w:val="9"/>
     <w:unhideWhenUsed/>
     <w:qFormat/>
+    <w:rsid w:val="00333944"/>
     <w:pPr>
       <w:keepNext/>
       <w:keepLines/>
@@ -1318,12 +1725,12 @@
       <w:outlineLvl w:val="1"/>
     </w:pPr>
     <w:rPr>
-      <w:rFonts w:asciiTheme="majorHAnsi" w:eastAsiaTheme="majorEastAsia" w:hAnsiTheme="majorHAnsi" w:cstheme="majorBidi"/>
+      <w:rFonts w:ascii="Arial" w:eastAsiaTheme="majorEastAsia" w:hAnsi="Arial" w:cs="Arial"/>
       <w:b/>
       <w:bCs/>
-      <w:color w:val="4F81BD" w:themeColor="accent1"/>
-      <w:sz w:val="32"/>
-      <w:szCs w:val="32"/>
+      <w:color w:val="000000" w:themeColor="text1"/>
+      <w:sz w:val="28"/>
+      <w:szCs w:val="28"/>
     </w:rPr>
   </w:style>
   <w:style w:type="paragraph" w:styleId="Heading3">
@@ -1333,6 +1740,7 @@
     <w:uiPriority w:val="9"/>
     <w:unhideWhenUsed/>
     <w:qFormat/>
+    <w:rsid w:val="00333944"/>
     <w:pPr>
       <w:keepNext/>
       <w:keepLines/>
@@ -1340,12 +1748,10 @@
       <w:outlineLvl w:val="2"/>
     </w:pPr>
     <w:rPr>
-      <w:rFonts w:asciiTheme="majorHAnsi" w:eastAsiaTheme="majorEastAsia" w:hAnsiTheme="majorHAnsi" w:cstheme="majorBidi"/>
-      <w:b/>
+      <w:rFonts w:ascii="Arial" w:eastAsiaTheme="majorEastAsia" w:hAnsi="Arial" w:cs="Arial"/>
       <w:bCs/>
-      <w:color w:val="4F81BD" w:themeColor="accent1"/>
-      <w:sz w:val="28"/>
-      <w:szCs w:val="28"/>
+      <w:color w:val="000000" w:themeColor="text1"/>
+      <w:u w:val="single"/>
     </w:rPr>
   </w:style>
   <w:style w:type="paragraph" w:styleId="Heading4">
@@ -1355,6 +1761,7 @@
     <w:uiPriority w:val="9"/>
     <w:unhideWhenUsed/>
     <w:qFormat/>
+    <w:rsid w:val="00333944"/>
     <w:pPr>
       <w:keepNext/>
       <w:keepLines/>
@@ -1362,10 +1769,10 @@
       <w:outlineLvl w:val="3"/>
     </w:pPr>
     <w:rPr>
-      <w:rFonts w:asciiTheme="majorHAnsi" w:eastAsiaTheme="majorEastAsia" w:hAnsiTheme="majorHAnsi" w:cstheme="majorBidi"/>
-      <w:b/>
+      <w:rFonts w:ascii="Arial" w:eastAsiaTheme="majorEastAsia" w:hAnsi="Arial" w:cs="Arial"/>
       <w:bCs/>
-      <w:color w:val="4F81BD" w:themeColor="accent1"/>
+      <w:i/>
+      <w:color w:val="000000" w:themeColor="text1"/>
     </w:rPr>
   </w:style>
   <w:style w:type="paragraph" w:styleId="Heading5">
@@ -1428,7 +1835,7 @@
     <w:basedOn w:val="Normal"/>
     <w:next w:val="Normal"/>
     <w:qFormat/>
-    <w:rsid w:val="00477B57"/>
+    <w:rsid w:val="00333944"/>
     <w:pPr>
       <w:keepNext/>
       <w:keepLines/>
@@ -1440,8 +1847,8 @@
       <w:b/>
       <w:bCs/>
       <w:color w:val="000000" w:themeColor="text1"/>
-      <w:sz w:val="36"/>
-      <w:szCs w:val="36"/>
+      <w:sz w:val="48"/>
+      <w:szCs w:val="48"/>
     </w:rPr>
   </w:style>
   <w:style w:type="paragraph" w:styleId="Subtitle">
@@ -1549,6 +1956,7 @@
   <w:style w:type="paragraph" w:styleId="BodyText">
     <w:name w:val="Body Text"/>
     <w:basedOn w:val="Normal"/>
+    <w:link w:val="BodyTextChar1"/>
     <w:pPr>
       <w:spacing w:after="120"/>
     </w:pPr>
@@ -1941,6 +2349,15 @@
       <w:rFonts w:ascii="Lucida Grande" w:hAnsi="Lucida Grande" w:cs="Lucida Grande"/>
       <w:sz w:val="18"/>
       <w:szCs w:val="18"/>
+    </w:rPr>
+  </w:style>
+  <w:style w:type="character" w:customStyle="1" w:styleId="BodyTextChar1">
+    <w:name w:val="Body Text Char1"/>
+    <w:basedOn w:val="DefaultParagraphFont"/>
+    <w:link w:val="BodyText"/>
+    <w:rsid w:val="00333944"/>
+    <w:rPr>
+      <w:rFonts w:ascii="Times New Roman" w:hAnsi="Times New Roman" w:cs="Times New Roman"/>
     </w:rPr>
   </w:style>
 </w:styles>
@@ -2269,7 +2686,7 @@
 </file>
 
 <file path=customXml/itemProps1.xml><?xml version="1.0" encoding="utf-8"?>
-<ds:datastoreItem xmlns:ds="http://schemas.openxmlformats.org/officeDocument/2006/customXml" ds:itemID="{0808C2E2-983A-A543-82B8-B322BD86E440}">
+<ds:datastoreItem xmlns:ds="http://schemas.openxmlformats.org/officeDocument/2006/customXml" ds:itemID="{C5D10F77-6268-3747-B485-1C39C4E64FDA}">
   <ds:schemaRefs>
     <ds:schemaRef ds:uri="http://schemas.openxmlformats.org/officeDocument/2006/bibliography"/>
   </ds:schemaRefs>

</xml_diff>